<commit_message>
enter data without organization
</commit_message>
<xml_diff>
--- a/Lab4_TestScript.docx
+++ b/Lab4_TestScript.docx
@@ -4633,6 +4633,130 @@
                 <w:lang w:bidi="th-TH"/>
               </w:rPr>
             </w:pPr>
+            <w:r>
+              <w:rPr>
+                <w:rFonts w:ascii="TH SarabunPSK" w:hAnsi="TH SarabunPSK" w:cs="TH SarabunPSK" w:hint="cs"/>
+                <w:sz w:val="32"/>
+                <w:szCs w:val="32"/>
+                <w:cs/>
+                <w:lang w:bidi="th-TH"/>
+              </w:rPr>
+              <w:t xml:space="preserve">แสดงหน้า </w:t>
+            </w:r>
+            <w:r>
+              <w:rPr>
+                <w:rFonts w:ascii="TH SarabunPSK" w:hAnsi="TH SarabunPSK" w:cs="TH SarabunPSK" w:hint="cs"/>
+                <w:sz w:val="32"/>
+                <w:szCs w:val="32"/>
+                <w:lang w:bidi="th-TH"/>
+              </w:rPr>
+              <w:t>Success</w:t>
+            </w:r>
+            <w:r>
+              <w:rPr>
+                <w:rFonts w:ascii="TH SarabunPSK" w:hAnsi="TH SarabunPSK" w:cs="TH SarabunPSK" w:hint="cs"/>
+                <w:sz w:val="32"/>
+                <w:szCs w:val="32"/>
+                <w:cs/>
+                <w:lang w:bidi="th-TH"/>
+              </w:rPr>
+              <w:t>.</w:t>
+            </w:r>
+            <w:r>
+              <w:rPr>
+                <w:rFonts w:ascii="TH SarabunPSK" w:hAnsi="TH SarabunPSK" w:cs="TH SarabunPSK" w:hint="cs"/>
+                <w:sz w:val="32"/>
+                <w:szCs w:val="32"/>
+                <w:lang w:bidi="th-TH"/>
+              </w:rPr>
+              <w:t xml:space="preserve">html </w:t>
+            </w:r>
+            <w:r>
+              <w:rPr>
+                <w:rFonts w:ascii="TH SarabunPSK" w:hAnsi="TH SarabunPSK" w:cs="TH SarabunPSK" w:hint="cs"/>
+                <w:sz w:val="32"/>
+                <w:szCs w:val="32"/>
+                <w:cs/>
+                <w:lang w:bidi="th-TH"/>
+              </w:rPr>
+              <w:t xml:space="preserve">โดยมี </w:t>
+            </w:r>
+            <w:r>
+              <w:rPr>
+                <w:rFonts w:ascii="TH SarabunPSK" w:hAnsi="TH SarabunPSK" w:cs="TH SarabunPSK" w:hint="cs"/>
+                <w:sz w:val="32"/>
+                <w:szCs w:val="32"/>
+                <w:lang w:bidi="th-TH"/>
+              </w:rPr>
+              <w:t xml:space="preserve">Title </w:t>
+            </w:r>
+            <w:r>
+              <w:rPr>
+                <w:rFonts w:ascii="TH SarabunPSK" w:hAnsi="TH SarabunPSK" w:cs="TH SarabunPSK" w:hint="cs"/>
+                <w:sz w:val="32"/>
+                <w:szCs w:val="32"/>
+                <w:cs/>
+                <w:lang w:bidi="th-TH"/>
+              </w:rPr>
+              <w:t>เป็น “</w:t>
+            </w:r>
+            <w:r>
+              <w:rPr>
+                <w:rFonts w:ascii="TH SarabunPSK" w:hAnsi="TH SarabunPSK" w:cs="TH SarabunPSK" w:hint="cs"/>
+                <w:sz w:val="32"/>
+                <w:szCs w:val="32"/>
+                <w:lang w:bidi="th-TH"/>
+              </w:rPr>
+              <w:t>Success</w:t>
+            </w:r>
+            <w:r>
+              <w:rPr>
+                <w:rFonts w:ascii="TH SarabunPSK" w:hAnsi="TH SarabunPSK" w:cs="TH SarabunPSK" w:hint="cs"/>
+                <w:sz w:val="32"/>
+                <w:szCs w:val="32"/>
+                <w:cs/>
+                <w:lang w:bidi="th-TH"/>
+              </w:rPr>
+              <w:t>” และแสดงข้อความ “</w:t>
+            </w:r>
+            <w:r>
+              <w:rPr>
+                <w:rFonts w:ascii="TH SarabunPSK" w:hAnsi="TH SarabunPSK" w:cs="TH SarabunPSK"/>
+                <w:sz w:val="32"/>
+                <w:szCs w:val="32"/>
+                <w:lang w:bidi="th-TH"/>
+              </w:rPr>
+              <w:t>Thank you for registering with us.</w:t>
+            </w:r>
+            <w:r>
+              <w:rPr>
+                <w:rFonts w:ascii="TH SarabunPSK" w:hAnsi="TH SarabunPSK" w:cs="TH SarabunPSK" w:hint="cs"/>
+                <w:sz w:val="32"/>
+                <w:szCs w:val="32"/>
+                <w:cs/>
+                <w:lang w:bidi="th-TH"/>
+              </w:rPr>
+              <w:t>” และ “</w:t>
+            </w:r>
+            <w:r>
+              <w:rPr>
+                <w:rFonts w:ascii="TH SarabunPSK" w:hAnsi="TH SarabunPSK" w:cs="TH SarabunPSK"/>
+                <w:sz w:val="32"/>
+                <w:szCs w:val="32"/>
+                <w:lang w:bidi="th-TH"/>
+              </w:rPr>
+              <w:t>We will send a confirmation to your email soon.</w:t>
+            </w:r>
+            <w:r>
+              <w:rPr>
+                <w:rFonts w:ascii="TH SarabunPSK" w:hAnsi="TH SarabunPSK" w:cs="TH SarabunPSK" w:hint="cs"/>
+                <w:sz w:val="32"/>
+                <w:szCs w:val="32"/>
+                <w:cs/>
+                <w:lang w:bidi="th-TH"/>
+              </w:rPr>
+              <w:t>”</w:t>
+            </w:r>
           </w:p>
         </w:tc>
         <w:tc>
@@ -4648,6 +4772,15 @@
                 <w:lang w:bidi="th-TH"/>
               </w:rPr>
             </w:pPr>
+            <w:r>
+              <w:rPr>
+                <w:rFonts w:ascii="TH SarabunPSK" w:hAnsi="TH SarabunPSK" w:cs="TH SarabunPSK"/>
+                <w:sz w:val="32"/>
+                <w:szCs w:val="32"/>
+                <w:lang w:bidi="th-TH"/>
+              </w:rPr>
+              <w:t>Pass</w:t>
+            </w:r>
           </w:p>
         </w:tc>
         <w:tc>
@@ -5194,6 +5327,43 @@
                 <w:lang w:bidi="th-TH"/>
               </w:rPr>
             </w:pPr>
+            <w:r>
+              <w:rPr>
+                <w:rFonts w:ascii="TH SarabunPSK" w:hAnsi="TH SarabunPSK" w:cs="TH SarabunPSK" w:hint="cs"/>
+                <w:sz w:val="32"/>
+                <w:szCs w:val="32"/>
+                <w:cs/>
+                <w:lang w:bidi="th-TH"/>
+              </w:rPr>
+              <w:t>แสดงหน้า</w:t>
+            </w:r>
+            <w:r>
+              <w:rPr>
+                <w:rFonts w:ascii="TH SarabunPSK" w:hAnsi="TH SarabunPSK" w:cs="TH SarabunPSK" w:hint="cs"/>
+                <w:sz w:val="32"/>
+                <w:szCs w:val="32"/>
+                <w:lang w:bidi="th-TH"/>
+              </w:rPr>
+              <w:t xml:space="preserve"> </w:t>
+            </w:r>
+            <w:r>
+              <w:rPr>
+                <w:rFonts w:ascii="TH SarabunPSK" w:hAnsi="TH SarabunPSK" w:cs="TH SarabunPSK"/>
+                <w:sz w:val="32"/>
+                <w:szCs w:val="32"/>
+                <w:lang w:bidi="th-TH"/>
+              </w:rPr>
+              <w:t>Workshop</w:t>
+            </w:r>
+            <w:r>
+              <w:rPr>
+                <w:rFonts w:ascii="TH SarabunPSK" w:hAnsi="TH SarabunPSK" w:cs="TH SarabunPSK" w:hint="cs"/>
+                <w:sz w:val="32"/>
+                <w:szCs w:val="32"/>
+                <w:lang w:bidi="th-TH"/>
+              </w:rPr>
+              <w:t xml:space="preserve"> Registration</w:t>
+            </w:r>
           </w:p>
         </w:tc>
         <w:tc>
@@ -5209,6 +5379,15 @@
                 <w:lang w:bidi="th-TH"/>
               </w:rPr>
             </w:pPr>
+            <w:r>
+              <w:rPr>
+                <w:rFonts w:ascii="TH SarabunPSK" w:hAnsi="TH SarabunPSK" w:cs="TH SarabunPSK"/>
+                <w:sz w:val="32"/>
+                <w:szCs w:val="32"/>
+                <w:lang w:bidi="th-TH"/>
+              </w:rPr>
+              <w:t>Pass</w:t>
+            </w:r>
           </w:p>
         </w:tc>
         <w:tc>
@@ -5907,6 +6086,130 @@
                 <w:lang w:bidi="th-TH"/>
               </w:rPr>
             </w:pPr>
+            <w:r>
+              <w:rPr>
+                <w:rFonts w:ascii="TH SarabunPSK" w:hAnsi="TH SarabunPSK" w:cs="TH SarabunPSK" w:hint="cs"/>
+                <w:sz w:val="32"/>
+                <w:szCs w:val="32"/>
+                <w:cs/>
+                <w:lang w:bidi="th-TH"/>
+              </w:rPr>
+              <w:t xml:space="preserve">แสดงหน้า </w:t>
+            </w:r>
+            <w:r>
+              <w:rPr>
+                <w:rFonts w:ascii="TH SarabunPSK" w:hAnsi="TH SarabunPSK" w:cs="TH SarabunPSK" w:hint="cs"/>
+                <w:sz w:val="32"/>
+                <w:szCs w:val="32"/>
+                <w:lang w:bidi="th-TH"/>
+              </w:rPr>
+              <w:t>Success</w:t>
+            </w:r>
+            <w:r>
+              <w:rPr>
+                <w:rFonts w:ascii="TH SarabunPSK" w:hAnsi="TH SarabunPSK" w:cs="TH SarabunPSK" w:hint="cs"/>
+                <w:sz w:val="32"/>
+                <w:szCs w:val="32"/>
+                <w:cs/>
+                <w:lang w:bidi="th-TH"/>
+              </w:rPr>
+              <w:t>.</w:t>
+            </w:r>
+            <w:r>
+              <w:rPr>
+                <w:rFonts w:ascii="TH SarabunPSK" w:hAnsi="TH SarabunPSK" w:cs="TH SarabunPSK" w:hint="cs"/>
+                <w:sz w:val="32"/>
+                <w:szCs w:val="32"/>
+                <w:lang w:bidi="th-TH"/>
+              </w:rPr>
+              <w:t xml:space="preserve">html </w:t>
+            </w:r>
+            <w:r>
+              <w:rPr>
+                <w:rFonts w:ascii="TH SarabunPSK" w:hAnsi="TH SarabunPSK" w:cs="TH SarabunPSK" w:hint="cs"/>
+                <w:sz w:val="32"/>
+                <w:szCs w:val="32"/>
+                <w:cs/>
+                <w:lang w:bidi="th-TH"/>
+              </w:rPr>
+              <w:t xml:space="preserve">โดยมี </w:t>
+            </w:r>
+            <w:r>
+              <w:rPr>
+                <w:rFonts w:ascii="TH SarabunPSK" w:hAnsi="TH SarabunPSK" w:cs="TH SarabunPSK" w:hint="cs"/>
+                <w:sz w:val="32"/>
+                <w:szCs w:val="32"/>
+                <w:lang w:bidi="th-TH"/>
+              </w:rPr>
+              <w:t xml:space="preserve">Title </w:t>
+            </w:r>
+            <w:r>
+              <w:rPr>
+                <w:rFonts w:ascii="TH SarabunPSK" w:hAnsi="TH SarabunPSK" w:cs="TH SarabunPSK" w:hint="cs"/>
+                <w:sz w:val="32"/>
+                <w:szCs w:val="32"/>
+                <w:cs/>
+                <w:lang w:bidi="th-TH"/>
+              </w:rPr>
+              <w:t>เป็น “</w:t>
+            </w:r>
+            <w:r>
+              <w:rPr>
+                <w:rFonts w:ascii="TH SarabunPSK" w:hAnsi="TH SarabunPSK" w:cs="TH SarabunPSK" w:hint="cs"/>
+                <w:sz w:val="32"/>
+                <w:szCs w:val="32"/>
+                <w:lang w:bidi="th-TH"/>
+              </w:rPr>
+              <w:t>Success</w:t>
+            </w:r>
+            <w:r>
+              <w:rPr>
+                <w:rFonts w:ascii="TH SarabunPSK" w:hAnsi="TH SarabunPSK" w:cs="TH SarabunPSK" w:hint="cs"/>
+                <w:sz w:val="32"/>
+                <w:szCs w:val="32"/>
+                <w:cs/>
+                <w:lang w:bidi="th-TH"/>
+              </w:rPr>
+              <w:t>” และแสดงข้อความ “</w:t>
+            </w:r>
+            <w:r>
+              <w:rPr>
+                <w:rFonts w:ascii="TH SarabunPSK" w:hAnsi="TH SarabunPSK" w:cs="TH SarabunPSK"/>
+                <w:sz w:val="32"/>
+                <w:szCs w:val="32"/>
+                <w:lang w:bidi="th-TH"/>
+              </w:rPr>
+              <w:t>Thank you for registering with us.</w:t>
+            </w:r>
+            <w:r>
+              <w:rPr>
+                <w:rFonts w:ascii="TH SarabunPSK" w:hAnsi="TH SarabunPSK" w:cs="TH SarabunPSK" w:hint="cs"/>
+                <w:sz w:val="32"/>
+                <w:szCs w:val="32"/>
+                <w:cs/>
+                <w:lang w:bidi="th-TH"/>
+              </w:rPr>
+              <w:t>” และ “</w:t>
+            </w:r>
+            <w:r>
+              <w:rPr>
+                <w:rFonts w:ascii="TH SarabunPSK" w:hAnsi="TH SarabunPSK" w:cs="TH SarabunPSK"/>
+                <w:sz w:val="32"/>
+                <w:szCs w:val="32"/>
+                <w:lang w:bidi="th-TH"/>
+              </w:rPr>
+              <w:t>We will send a confirmation to your email soon.</w:t>
+            </w:r>
+            <w:r>
+              <w:rPr>
+                <w:rFonts w:ascii="TH SarabunPSK" w:hAnsi="TH SarabunPSK" w:cs="TH SarabunPSK" w:hint="cs"/>
+                <w:sz w:val="32"/>
+                <w:szCs w:val="32"/>
+                <w:cs/>
+                <w:lang w:bidi="th-TH"/>
+              </w:rPr>
+              <w:t>”</w:t>
+            </w:r>
           </w:p>
         </w:tc>
         <w:tc>
@@ -5922,6 +6225,15 @@
                 <w:lang w:bidi="th-TH"/>
               </w:rPr>
             </w:pPr>
+            <w:r>
+              <w:rPr>
+                <w:rFonts w:ascii="TH SarabunPSK" w:hAnsi="TH SarabunPSK" w:cs="TH SarabunPSK"/>
+                <w:sz w:val="32"/>
+                <w:szCs w:val="32"/>
+                <w:lang w:bidi="th-TH"/>
+              </w:rPr>
+              <w:t>Pass</w:t>
+            </w:r>
           </w:p>
         </w:tc>
         <w:tc>

</xml_diff>

<commit_message>
enter data without fname
</commit_message>
<xml_diff>
--- a/Lab4_TestScript.docx
+++ b/Lab4_TestScript.docx
@@ -7884,6 +7884,53 @@
                 <w:lang w:bidi="th-TH"/>
               </w:rPr>
             </w:pPr>
+            <w:r>
+              <w:rPr>
+                <w:rFonts w:ascii="TH SarabunPSK" w:hAnsi="TH SarabunPSK" w:cs="TH SarabunPSK" w:hint="cs"/>
+                <w:sz w:val="32"/>
+                <w:szCs w:val="32"/>
+                <w:cs/>
+                <w:lang w:bidi="th-TH"/>
+              </w:rPr>
+              <w:t>แสดงหน้า</w:t>
+            </w:r>
+            <w:r>
+              <w:rPr>
+                <w:rFonts w:ascii="TH SarabunPSK" w:hAnsi="TH SarabunPSK" w:cs="TH SarabunPSK" w:hint="cs"/>
+                <w:sz w:val="32"/>
+                <w:szCs w:val="32"/>
+                <w:lang w:bidi="th-TH"/>
+              </w:rPr>
+              <w:t xml:space="preserve"> </w:t>
+            </w:r>
+          </w:p>
+          <w:p>
+            <w:pPr>
+              <w:rPr>
+                <w:rFonts w:ascii="TH SarabunPSK" w:hAnsi="TH SarabunPSK" w:cs="TH SarabunPSK"/>
+                <w:sz w:val="32"/>
+                <w:szCs w:val="32"/>
+                <w:lang w:bidi="th-TH"/>
+              </w:rPr>
+            </w:pPr>
+            <w:r>
+              <w:rPr>
+                <w:rFonts w:ascii="TH SarabunPSK" w:hAnsi="TH SarabunPSK" w:cs="TH SarabunPSK"/>
+                <w:sz w:val="32"/>
+                <w:szCs w:val="32"/>
+                <w:lang w:bidi="th-TH"/>
+              </w:rPr>
+              <w:t>Workshop</w:t>
+            </w:r>
+            <w:r>
+              <w:rPr>
+                <w:rFonts w:ascii="TH SarabunPSK" w:hAnsi="TH SarabunPSK" w:cs="TH SarabunPSK" w:hint="cs"/>
+                <w:sz w:val="32"/>
+                <w:szCs w:val="32"/>
+                <w:lang w:bidi="th-TH"/>
+              </w:rPr>
+              <w:t xml:space="preserve"> Registration</w:t>
+            </w:r>
           </w:p>
         </w:tc>
         <w:tc>
@@ -7899,6 +7946,15 @@
                 <w:lang w:bidi="th-TH"/>
               </w:rPr>
             </w:pPr>
+            <w:r>
+              <w:rPr>
+                <w:rFonts w:ascii="TH SarabunPSK" w:hAnsi="TH SarabunPSK" w:cs="TH SarabunPSK"/>
+                <w:sz w:val="32"/>
+                <w:szCs w:val="32"/>
+                <w:lang w:bidi="th-TH"/>
+              </w:rPr>
+              <w:t>Pass</w:t>
+            </w:r>
           </w:p>
         </w:tc>
         <w:tc>
@@ -8569,6 +8625,46 @@
                 <w:lang w:bidi="th-TH"/>
               </w:rPr>
             </w:pPr>
+            <w:r>
+              <w:rPr>
+                <w:rFonts w:ascii="TH SarabunPSK" w:hAnsi="TH SarabunPSK" w:cs="TH SarabunPSK" w:hint="cs"/>
+                <w:sz w:val="32"/>
+                <w:szCs w:val="32"/>
+                <w:cs/>
+                <w:lang w:bidi="th-TH"/>
+              </w:rPr>
+              <w:t>แสดงข้อความ</w:t>
+            </w:r>
+          </w:p>
+          <w:p>
+            <w:pPr>
+              <w:rPr>
+                <w:rFonts w:ascii="TH SarabunPSK" w:hAnsi="TH SarabunPSK" w:cs="TH SarabunPSK" w:hint="cs"/>
+                <w:sz w:val="32"/>
+                <w:szCs w:val="32"/>
+                <w:cs/>
+                <w:lang w:bidi="th-TH"/>
+              </w:rPr>
+            </w:pPr>
+            <w:r>
+              <w:rPr>
+                <w:rFonts w:ascii="TH SarabunPSK" w:hAnsi="TH SarabunPSK" w:cs="TH SarabunPSK"/>
+                <w:sz w:val="32"/>
+                <w:szCs w:val="32"/>
+                <w:cs/>
+                <w:lang w:bidi="th-TH"/>
+              </w:rPr>
+              <w:t>*</w:t>
+            </w:r>
+            <w:r>
+              <w:rPr>
+                <w:rFonts w:ascii="TH SarabunPSK" w:hAnsi="TH SarabunPSK" w:cs="TH SarabunPSK"/>
+                <w:sz w:val="32"/>
+                <w:szCs w:val="32"/>
+                <w:lang w:bidi="th-TH"/>
+              </w:rPr>
+              <w:t>Please enter your first name!!</w:t>
+            </w:r>
           </w:p>
         </w:tc>
         <w:tc>
@@ -8584,6 +8680,15 @@
                 <w:lang w:bidi="th-TH"/>
               </w:rPr>
             </w:pPr>
+            <w:r>
+              <w:rPr>
+                <w:rFonts w:ascii="TH SarabunPSK" w:hAnsi="TH SarabunPSK" w:cs="TH SarabunPSK"/>
+                <w:sz w:val="32"/>
+                <w:szCs w:val="32"/>
+                <w:lang w:bidi="th-TH"/>
+              </w:rPr>
+              <w:t>Fail</w:t>
+            </w:r>
           </w:p>
         </w:tc>
         <w:tc>
@@ -8599,6 +8704,45 @@
                 <w:lang w:bidi="th-TH"/>
               </w:rPr>
             </w:pPr>
+            <w:r>
+              <w:rPr>
+                <w:rFonts w:ascii="TH SarabunPSK" w:hAnsi="TH SarabunPSK" w:cs="TH SarabunPSK"/>
+                <w:sz w:val="32"/>
+                <w:szCs w:val="32"/>
+                <w:lang w:bidi="th-TH"/>
+              </w:rPr>
+              <w:t xml:space="preserve">The text of element 'id=errors' should have been 'Please enter your first name!!' but it was '*Please </w:t>
+            </w:r>
+            <w:proofErr w:type="gramStart"/>
+            <w:r>
+              <w:rPr>
+                <w:rFonts w:ascii="TH SarabunPSK" w:hAnsi="TH SarabunPSK" w:cs="TH SarabunPSK"/>
+                <w:sz w:val="32"/>
+                <w:szCs w:val="32"/>
+                <w:lang w:bidi="th-TH"/>
+              </w:rPr>
+              <w:t>enter</w:t>
+            </w:r>
+            <w:proofErr w:type="gramEnd"/>
+            <w:r>
+              <w:rPr>
+                <w:rFonts w:ascii="TH SarabunPSK" w:hAnsi="TH SarabunPSK" w:cs="TH SarabunPSK"/>
+                <w:sz w:val="32"/>
+                <w:szCs w:val="32"/>
+                <w:lang w:bidi="th-TH"/>
+              </w:rPr>
+              <w:t xml:space="preserve"> your </w:t>
+            </w:r>
+            <w:r>
+              <w:rPr>
+                <w:rFonts w:ascii="TH SarabunPSK" w:hAnsi="TH SarabunPSK" w:cs="TH SarabunPSK"/>
+                <w:sz w:val="32"/>
+                <w:szCs w:val="32"/>
+                <w:lang w:bidi="th-TH"/>
+              </w:rPr>
+              <w:lastRenderedPageBreak/>
+              <w:t>first name!!'.</w:t>
+            </w:r>
           </w:p>
         </w:tc>
       </w:tr>
@@ -10546,6 +10690,7 @@
                 <w:cs/>
                 <w:lang w:bidi="th-TH"/>
               </w:rPr>
+              <w:lastRenderedPageBreak/>
               <w:t xml:space="preserve">กรอกข้อมูลที่ช่อง </w:t>
             </w:r>
             <w:r>
@@ -10610,7 +10755,6 @@
                 <w:cs/>
                 <w:lang w:bidi="th-TH"/>
               </w:rPr>
-              <w:lastRenderedPageBreak/>
               <w:t xml:space="preserve">กรอกข้อมูลที่ช่อง </w:t>
             </w:r>
             <w:r>
@@ -10916,7 +11060,18 @@
                 <w:cs/>
                 <w:lang w:bidi="th-TH"/>
               </w:rPr>
-              <w:t>เช่นเดิม และมีการแสดงข้อความ “</w:t>
+              <w:t>เช่นเดิม และมี</w:t>
+            </w:r>
+            <w:r>
+              <w:rPr>
+                <w:rFonts w:ascii="TH SarabunPSK" w:hAnsi="TH SarabunPSK" w:cs="TH SarabunPSK" w:hint="cs"/>
+                <w:sz w:val="32"/>
+                <w:szCs w:val="32"/>
+                <w:cs/>
+                <w:lang w:bidi="th-TH"/>
+              </w:rPr>
+              <w:lastRenderedPageBreak/>
+              <w:t>การแสดงข้อความ “</w:t>
             </w:r>
             <w:r>
               <w:rPr>
@@ -12425,6 +12580,7 @@
                 <w:cs/>
                 <w:lang w:bidi="th-TH"/>
               </w:rPr>
+              <w:lastRenderedPageBreak/>
               <w:t xml:space="preserve">กรอกข้อมูลที่ช่อง </w:t>
             </w:r>
             <w:r>
@@ -12489,7 +12645,6 @@
                 <w:cs/>
                 <w:lang w:bidi="th-TH"/>
               </w:rPr>
-              <w:lastRenderedPageBreak/>
               <w:t xml:space="preserve">กรอกข้อมูลที่ช่อง </w:t>
             </w:r>
             <w:r>
@@ -12675,7 +12830,17 @@
                 <w:szCs w:val="32"/>
                 <w:lang w:bidi="th-TH"/>
               </w:rPr>
-              <w:t>Please enter your phone number</w:t>
+              <w:t xml:space="preserve">Please </w:t>
+            </w:r>
+            <w:r>
+              <w:rPr>
+                <w:rFonts w:ascii="TH SarabunPSK" w:hAnsi="TH SarabunPSK" w:cs="TH SarabunPSK" w:hint="cs"/>
+                <w:sz w:val="32"/>
+                <w:szCs w:val="32"/>
+                <w:lang w:bidi="th-TH"/>
+              </w:rPr>
+              <w:lastRenderedPageBreak/>
+              <w:t>enter your phone number</w:t>
             </w:r>
             <w:r>
               <w:rPr>
@@ -14687,6 +14852,7 @@
                 <w:szCs w:val="32"/>
                 <w:lang w:bidi="th-TH"/>
               </w:rPr>
+              <w:lastRenderedPageBreak/>
               <w:t>UAT</w:t>
             </w:r>
             <w:r>
@@ -14968,7 +15134,6 @@
                 <w:cs/>
                 <w:lang w:bidi="th-TH"/>
               </w:rPr>
-              <w:lastRenderedPageBreak/>
               <w:t>รวม</w:t>
             </w:r>
           </w:p>

</xml_diff>

<commit_message>
enter data without lname
</commit_message>
<xml_diff>
--- a/Lab4_TestScript.docx
+++ b/Lab4_TestScript.docx
@@ -9265,6 +9265,34 @@
                 <w:lang w:bidi="th-TH"/>
               </w:rPr>
             </w:pPr>
+            <w:r>
+              <w:rPr>
+                <w:rFonts w:ascii="TH SarabunPSK" w:hAnsi="TH SarabunPSK" w:cs="TH SarabunPSK" w:hint="cs"/>
+                <w:sz w:val="32"/>
+                <w:szCs w:val="32"/>
+                <w:cs/>
+                <w:lang w:bidi="th-TH"/>
+              </w:rPr>
+              <w:t xml:space="preserve">แสดงหน้า </w:t>
+            </w:r>
+            <w:r>
+              <w:rPr>
+                <w:rFonts w:ascii="TH SarabunPSK" w:hAnsi="TH SarabunPSK" w:cs="TH SarabunPSK"/>
+                <w:sz w:val="32"/>
+                <w:szCs w:val="32"/>
+                <w:lang w:bidi="th-TH"/>
+              </w:rPr>
+              <w:t>Workshop</w:t>
+            </w:r>
+            <w:r>
+              <w:rPr>
+                <w:rFonts w:ascii="TH SarabunPSK" w:hAnsi="TH SarabunPSK" w:cs="TH SarabunPSK" w:hint="cs"/>
+                <w:sz w:val="32"/>
+                <w:szCs w:val="32"/>
+                <w:lang w:bidi="th-TH"/>
+              </w:rPr>
+              <w:t xml:space="preserve"> Registration</w:t>
+            </w:r>
           </w:p>
         </w:tc>
         <w:tc>
@@ -9280,6 +9308,15 @@
                 <w:lang w:bidi="th-TH"/>
               </w:rPr>
             </w:pPr>
+            <w:r>
+              <w:rPr>
+                <w:rFonts w:ascii="TH SarabunPSK" w:hAnsi="TH SarabunPSK" w:cs="TH SarabunPSK"/>
+                <w:sz w:val="32"/>
+                <w:szCs w:val="32"/>
+                <w:lang w:bidi="th-TH"/>
+              </w:rPr>
+              <w:t>Pass</w:t>
+            </w:r>
           </w:p>
         </w:tc>
         <w:tc>
@@ -9947,6 +9984,53 @@
                 <w:lang w:bidi="th-TH"/>
               </w:rPr>
             </w:pPr>
+            <w:r>
+              <w:rPr>
+                <w:rFonts w:ascii="TH SarabunPSK" w:hAnsi="TH SarabunPSK" w:cs="TH SarabunPSK" w:hint="cs"/>
+                <w:sz w:val="32"/>
+                <w:szCs w:val="32"/>
+                <w:cs/>
+                <w:lang w:bidi="th-TH"/>
+              </w:rPr>
+              <w:t xml:space="preserve">แสดงข้อความ </w:t>
+            </w:r>
+            <w:r>
+              <w:rPr>
+                <w:rFonts w:ascii="TH SarabunPSK" w:hAnsi="TH SarabunPSK" w:cs="TH SarabunPSK"/>
+                <w:sz w:val="32"/>
+                <w:szCs w:val="32"/>
+                <w:cs/>
+                <w:lang w:bidi="th-TH"/>
+              </w:rPr>
+              <w:t>*</w:t>
+            </w:r>
+            <w:r>
+              <w:rPr>
+                <w:rFonts w:ascii="TH SarabunPSK" w:hAnsi="TH SarabunPSK" w:cs="TH SarabunPSK"/>
+                <w:sz w:val="32"/>
+                <w:szCs w:val="32"/>
+                <w:lang w:bidi="th-TH"/>
+              </w:rPr>
+              <w:t xml:space="preserve">Please enter your </w:t>
+            </w:r>
+            <w:r>
+              <w:rPr>
+                <w:rFonts w:ascii="TH SarabunPSK" w:hAnsi="TH SarabunPSK" w:cs="TH SarabunPSK"/>
+                <w:sz w:val="32"/>
+                <w:szCs w:val="32"/>
+                <w:lang w:bidi="th-TH"/>
+              </w:rPr>
+              <w:t>last</w:t>
+            </w:r>
+            <w:r>
+              <w:rPr>
+                <w:rFonts w:ascii="TH SarabunPSK" w:hAnsi="TH SarabunPSK" w:cs="TH SarabunPSK"/>
+                <w:sz w:val="32"/>
+                <w:szCs w:val="32"/>
+                <w:lang w:bidi="th-TH"/>
+              </w:rPr>
+              <w:t xml:space="preserve"> name!!</w:t>
+            </w:r>
           </w:p>
         </w:tc>
         <w:tc>
@@ -9962,6 +10046,15 @@
                 <w:lang w:bidi="th-TH"/>
               </w:rPr>
             </w:pPr>
+            <w:r>
+              <w:rPr>
+                <w:rFonts w:ascii="TH SarabunPSK" w:hAnsi="TH SarabunPSK" w:cs="TH SarabunPSK"/>
+                <w:sz w:val="32"/>
+                <w:szCs w:val="32"/>
+                <w:lang w:bidi="th-TH"/>
+              </w:rPr>
+              <w:t>Fail</w:t>
+            </w:r>
           </w:p>
         </w:tc>
         <w:tc>
@@ -9977,6 +10070,35 @@
                 <w:lang w:bidi="th-TH"/>
               </w:rPr>
             </w:pPr>
+            <w:r>
+              <w:rPr>
+                <w:rFonts w:ascii="TH SarabunPSK" w:hAnsi="TH SarabunPSK" w:cs="TH SarabunPSK"/>
+                <w:sz w:val="32"/>
+                <w:szCs w:val="32"/>
+                <w:lang w:bidi="th-TH"/>
+              </w:rPr>
+              <w:t xml:space="preserve">The text of element 'id=errors' should have been 'Please enter your last name!!' but it was '*Please </w:t>
+            </w:r>
+            <w:proofErr w:type="gramStart"/>
+            <w:r>
+              <w:rPr>
+                <w:rFonts w:ascii="TH SarabunPSK" w:hAnsi="TH SarabunPSK" w:cs="TH SarabunPSK"/>
+                <w:sz w:val="32"/>
+                <w:szCs w:val="32"/>
+                <w:lang w:bidi="th-TH"/>
+              </w:rPr>
+              <w:t>enter</w:t>
+            </w:r>
+            <w:proofErr w:type="gramEnd"/>
+            <w:r>
+              <w:rPr>
+                <w:rFonts w:ascii="TH SarabunPSK" w:hAnsi="TH SarabunPSK" w:cs="TH SarabunPSK"/>
+                <w:sz w:val="32"/>
+                <w:szCs w:val="32"/>
+                <w:lang w:bidi="th-TH"/>
+              </w:rPr>
+              <w:t xml:space="preserve"> your last name!!'.</w:t>
+            </w:r>
           </w:p>
         </w:tc>
       </w:tr>
@@ -10323,6 +10445,7 @@
                 <w:cs/>
                 <w:lang w:bidi="th-TH"/>
               </w:rPr>
+              <w:lastRenderedPageBreak/>
               <w:t xml:space="preserve">เปิดเว็บไซต์ </w:t>
             </w:r>
             <w:r>
@@ -10462,6 +10585,7 @@
                 <w:cs/>
                 <w:lang w:bidi="th-TH"/>
               </w:rPr>
+              <w:lastRenderedPageBreak/>
               <w:t xml:space="preserve">แสดงหน้า </w:t>
             </w:r>
             <w:r>
@@ -10690,7 +10814,6 @@
                 <w:cs/>
                 <w:lang w:bidi="th-TH"/>
               </w:rPr>
-              <w:lastRenderedPageBreak/>
               <w:t xml:space="preserve">กรอกข้อมูลที่ช่อง </w:t>
             </w:r>
             <w:r>
@@ -11022,7 +11145,6 @@
                 <w:cs/>
                 <w:lang w:bidi="th-TH"/>
               </w:rPr>
-              <w:lastRenderedPageBreak/>
               <w:t xml:space="preserve">อยู่ที่หน้า </w:t>
             </w:r>
             <w:r>
@@ -11060,18 +11182,7 @@
                 <w:cs/>
                 <w:lang w:bidi="th-TH"/>
               </w:rPr>
-              <w:t>เช่นเดิม และมี</w:t>
-            </w:r>
-            <w:r>
-              <w:rPr>
-                <w:rFonts w:ascii="TH SarabunPSK" w:hAnsi="TH SarabunPSK" w:cs="TH SarabunPSK" w:hint="cs"/>
-                <w:sz w:val="32"/>
-                <w:szCs w:val="32"/>
-                <w:cs/>
-                <w:lang w:bidi="th-TH"/>
-              </w:rPr>
-              <w:lastRenderedPageBreak/>
-              <w:t>การแสดงข้อความ “</w:t>
+              <w:t>เช่นเดิม และมีการแสดงข้อความ “</w:t>
             </w:r>
             <w:r>
               <w:rPr>
@@ -12340,6 +12451,7 @@
                 <w:szCs w:val="32"/>
                 <w:lang w:bidi="th-TH"/>
               </w:rPr>
+              <w:lastRenderedPageBreak/>
               <w:t>2</w:t>
             </w:r>
           </w:p>
@@ -12580,7 +12692,6 @@
                 <w:cs/>
                 <w:lang w:bidi="th-TH"/>
               </w:rPr>
-              <w:lastRenderedPageBreak/>
               <w:t xml:space="preserve">กรอกข้อมูลที่ช่อง </w:t>
             </w:r>
             <w:r>
@@ -12792,7 +12903,6 @@
                 <w:cs/>
                 <w:lang w:bidi="th-TH"/>
               </w:rPr>
-              <w:lastRenderedPageBreak/>
               <w:t xml:space="preserve">อยู่ที่หน้า </w:t>
             </w:r>
             <w:r>
@@ -12830,17 +12940,7 @@
                 <w:szCs w:val="32"/>
                 <w:lang w:bidi="th-TH"/>
               </w:rPr>
-              <w:t xml:space="preserve">Please </w:t>
-            </w:r>
-            <w:r>
-              <w:rPr>
-                <w:rFonts w:ascii="TH SarabunPSK" w:hAnsi="TH SarabunPSK" w:cs="TH SarabunPSK" w:hint="cs"/>
-                <w:sz w:val="32"/>
-                <w:szCs w:val="32"/>
-                <w:lang w:bidi="th-TH"/>
-              </w:rPr>
-              <w:lastRenderedPageBreak/>
-              <w:t>enter your phone number</w:t>
+              <w:t>Please enter your phone number</w:t>
             </w:r>
             <w:r>
               <w:rPr>
@@ -14348,6 +14448,7 @@
                 <w:szCs w:val="32"/>
                 <w:lang w:bidi="th-TH"/>
               </w:rPr>
+              <w:lastRenderedPageBreak/>
               <w:t>Scenario ID</w:t>
             </w:r>
           </w:p>
@@ -14852,7 +14953,6 @@
                 <w:szCs w:val="32"/>
                 <w:lang w:bidi="th-TH"/>
               </w:rPr>
-              <w:lastRenderedPageBreak/>
               <w:t>UAT</w:t>
             </w:r>
             <w:r>

</xml_diff>

<commit_message>
enter data without phone number
</commit_message>
<xml_diff>
--- a/Lab4_TestScript.docx
+++ b/Lab4_TestScript.docx
@@ -10622,6 +10622,34 @@
                 <w:lang w:bidi="th-TH"/>
               </w:rPr>
             </w:pPr>
+            <w:r>
+              <w:rPr>
+                <w:rFonts w:ascii="TH SarabunPSK" w:hAnsi="TH SarabunPSK" w:cs="TH SarabunPSK" w:hint="cs"/>
+                <w:sz w:val="32"/>
+                <w:szCs w:val="32"/>
+                <w:cs/>
+                <w:lang w:bidi="th-TH"/>
+              </w:rPr>
+              <w:t xml:space="preserve">แสดงหน้า </w:t>
+            </w:r>
+            <w:r>
+              <w:rPr>
+                <w:rFonts w:ascii="TH SarabunPSK" w:hAnsi="TH SarabunPSK" w:cs="TH SarabunPSK"/>
+                <w:sz w:val="32"/>
+                <w:szCs w:val="32"/>
+                <w:lang w:bidi="th-TH"/>
+              </w:rPr>
+              <w:t>Workshop</w:t>
+            </w:r>
+            <w:r>
+              <w:rPr>
+                <w:rFonts w:ascii="TH SarabunPSK" w:hAnsi="TH SarabunPSK" w:cs="TH SarabunPSK" w:hint="cs"/>
+                <w:sz w:val="32"/>
+                <w:szCs w:val="32"/>
+                <w:lang w:bidi="th-TH"/>
+              </w:rPr>
+              <w:t xml:space="preserve"> Registration</w:t>
+            </w:r>
           </w:p>
         </w:tc>
         <w:tc>
@@ -10637,6 +10665,15 @@
                 <w:lang w:bidi="th-TH"/>
               </w:rPr>
             </w:pPr>
+            <w:r>
+              <w:rPr>
+                <w:rFonts w:ascii="TH SarabunPSK" w:hAnsi="TH SarabunPSK" w:cs="TH SarabunPSK"/>
+                <w:sz w:val="32"/>
+                <w:szCs w:val="32"/>
+                <w:lang w:bidi="th-TH"/>
+              </w:rPr>
+              <w:t>Pass</w:t>
+            </w:r>
           </w:p>
         </w:tc>
         <w:tc>
@@ -12396,6 +12433,15 @@
                 <w:lang w:bidi="th-TH"/>
               </w:rPr>
             </w:pPr>
+            <w:r>
+              <w:rPr>
+                <w:rFonts w:ascii="TH SarabunPSK" w:hAnsi="TH SarabunPSK" w:cs="TH SarabunPSK"/>
+                <w:sz w:val="32"/>
+                <w:szCs w:val="32"/>
+                <w:lang w:bidi="th-TH"/>
+              </w:rPr>
+              <w:t>Pass</w:t>
+            </w:r>
           </w:p>
         </w:tc>
         <w:tc>
@@ -12962,12 +13008,42 @@
           <w:p>
             <w:pPr>
               <w:rPr>
-                <w:rFonts w:ascii="TH SarabunPSK" w:hAnsi="TH SarabunPSK" w:cs="TH SarabunPSK"/>
-                <w:sz w:val="32"/>
-                <w:szCs w:val="32"/>
-                <w:lang w:bidi="th-TH"/>
-              </w:rPr>
-            </w:pPr>
+                <w:rFonts w:ascii="TH SarabunPSK" w:hAnsi="TH SarabunPSK" w:cs="TH SarabunPSK" w:hint="cs"/>
+                <w:sz w:val="32"/>
+                <w:szCs w:val="32"/>
+                <w:cs/>
+                <w:lang w:bidi="th-TH"/>
+              </w:rPr>
+            </w:pPr>
+            <w:r>
+              <w:rPr>
+                <w:rFonts w:ascii="TH SarabunPSK" w:hAnsi="TH SarabunPSK" w:cs="TH SarabunPSK" w:hint="cs"/>
+                <w:sz w:val="32"/>
+                <w:szCs w:val="32"/>
+                <w:cs/>
+                <w:lang w:bidi="th-TH"/>
+              </w:rPr>
+              <w:t>แสดงข้อความ</w:t>
+            </w:r>
+            <w:r>
+              <w:rPr>
+                <w:rFonts w:ascii="TH SarabunPSK" w:hAnsi="TH SarabunPSK" w:cs="TH SarabunPSK"/>
+                <w:sz w:val="32"/>
+                <w:szCs w:val="32"/>
+                <w:cs/>
+                <w:lang w:bidi="th-TH"/>
+              </w:rPr>
+              <w:br/>
+            </w:r>
+            <w:r>
+              <w:rPr>
+                <w:rFonts w:ascii="TH SarabunPSK" w:hAnsi="TH SarabunPSK" w:cs="TH SarabunPSK"/>
+                <w:sz w:val="32"/>
+                <w:szCs w:val="32"/>
+                <w:lang w:bidi="th-TH"/>
+              </w:rPr>
+              <w:t>Please enter your phone number!!</w:t>
+            </w:r>
           </w:p>
         </w:tc>
         <w:tc>
@@ -12983,6 +13059,15 @@
                 <w:lang w:bidi="th-TH"/>
               </w:rPr>
             </w:pPr>
+            <w:r>
+              <w:rPr>
+                <w:rFonts w:ascii="TH SarabunPSK" w:hAnsi="TH SarabunPSK" w:cs="TH SarabunPSK"/>
+                <w:sz w:val="32"/>
+                <w:szCs w:val="32"/>
+                <w:lang w:bidi="th-TH"/>
+              </w:rPr>
+              <w:t>Fail</w:t>
+            </w:r>
           </w:p>
         </w:tc>
         <w:tc>
@@ -12998,6 +13083,35 @@
                 <w:lang w:bidi="th-TH"/>
               </w:rPr>
             </w:pPr>
+            <w:r>
+              <w:rPr>
+                <w:rFonts w:ascii="TH SarabunPSK" w:hAnsi="TH SarabunPSK" w:cs="TH SarabunPSK"/>
+                <w:sz w:val="32"/>
+                <w:szCs w:val="32"/>
+                <w:lang w:bidi="th-TH"/>
+              </w:rPr>
+              <w:t xml:space="preserve">The text of element 'id=errors' should have been 'Please enter your phone number!!' but it was '*Please </w:t>
+            </w:r>
+            <w:proofErr w:type="gramStart"/>
+            <w:r>
+              <w:rPr>
+                <w:rFonts w:ascii="TH SarabunPSK" w:hAnsi="TH SarabunPSK" w:cs="TH SarabunPSK"/>
+                <w:sz w:val="32"/>
+                <w:szCs w:val="32"/>
+                <w:lang w:bidi="th-TH"/>
+              </w:rPr>
+              <w:t>enter</w:t>
+            </w:r>
+            <w:proofErr w:type="gramEnd"/>
+            <w:r>
+              <w:rPr>
+                <w:rFonts w:ascii="TH SarabunPSK" w:hAnsi="TH SarabunPSK" w:cs="TH SarabunPSK"/>
+                <w:sz w:val="32"/>
+                <w:szCs w:val="32"/>
+                <w:lang w:bidi="th-TH"/>
+              </w:rPr>
+              <w:t xml:space="preserve"> your phone number!!'.</w:t>
+            </w:r>
           </w:p>
         </w:tc>
       </w:tr>
@@ -13887,6 +14001,7 @@
                 <w:cs/>
                 <w:lang w:bidi="th-TH"/>
               </w:rPr>
+              <w:lastRenderedPageBreak/>
               <w:t xml:space="preserve">กรอกข้อมูลที่ช่อง </w:t>
             </w:r>
             <w:r>
@@ -14096,6 +14211,7 @@
                 <w:cs/>
                 <w:lang w:bidi="th-TH"/>
               </w:rPr>
+              <w:lastRenderedPageBreak/>
               <w:t xml:space="preserve">อยู่ที่หน้า </w:t>
             </w:r>
             <w:r>
@@ -14245,6 +14361,7 @@
                 <w:szCs w:val="32"/>
                 <w:lang w:bidi="th-TH"/>
               </w:rPr>
+              <w:lastRenderedPageBreak/>
               <w:t>5678, 081 234 5678, or 081</w:t>
             </w:r>
             <w:r>
@@ -14448,7 +14565,6 @@
                 <w:szCs w:val="32"/>
                 <w:lang w:bidi="th-TH"/>
               </w:rPr>
-              <w:lastRenderedPageBreak/>
               <w:t>Scenario ID</w:t>
             </w:r>
           </w:p>

</xml_diff>

<commit_message>
enter data without fname and lname
</commit_message>
<xml_diff>
--- a/Lab4_TestScript.docx
+++ b/Lab4_TestScript.docx
@@ -11250,12 +11250,52 @@
           <w:p>
             <w:pPr>
               <w:rPr>
-                <w:rFonts w:ascii="TH SarabunPSK" w:hAnsi="TH SarabunPSK" w:cs="TH SarabunPSK"/>
-                <w:sz w:val="32"/>
-                <w:szCs w:val="32"/>
-                <w:lang w:bidi="th-TH"/>
-              </w:rPr>
-            </w:pPr>
+                <w:rFonts w:ascii="TH SarabunPSK" w:hAnsi="TH SarabunPSK" w:cs="TH SarabunPSK" w:hint="cs"/>
+                <w:sz w:val="32"/>
+                <w:szCs w:val="32"/>
+                <w:cs/>
+                <w:lang w:bidi="th-TH"/>
+              </w:rPr>
+            </w:pPr>
+            <w:r>
+              <w:rPr>
+                <w:rFonts w:ascii="TH SarabunPSK" w:hAnsi="TH SarabunPSK" w:cs="TH SarabunPSK" w:hint="cs"/>
+                <w:sz w:val="32"/>
+                <w:szCs w:val="32"/>
+                <w:cs/>
+                <w:lang w:bidi="th-TH"/>
+              </w:rPr>
+              <w:t>แสดงข้อความ</w:t>
+            </w:r>
+            <w:r>
+              <w:rPr>
+                <w:rFonts w:ascii="TH SarabunPSK" w:hAnsi="TH SarabunPSK" w:cs="TH SarabunPSK"/>
+                <w:sz w:val="32"/>
+                <w:szCs w:val="32"/>
+                <w:cs/>
+                <w:lang w:bidi="th-TH"/>
+              </w:rPr>
+              <w:br/>
+            </w:r>
+            <w:r>
+              <w:rPr>
+                <w:rFonts w:ascii="TH SarabunPSK" w:hAnsi="TH SarabunPSK" w:cs="TH SarabunPSK"/>
+                <w:sz w:val="32"/>
+                <w:szCs w:val="32"/>
+                <w:cs/>
+                <w:lang w:bidi="th-TH"/>
+              </w:rPr>
+              <w:t>*</w:t>
+            </w:r>
+            <w:r>
+              <w:rPr>
+                <w:rFonts w:ascii="TH SarabunPSK" w:hAnsi="TH SarabunPSK" w:cs="TH SarabunPSK"/>
+                <w:sz w:val="32"/>
+                <w:szCs w:val="32"/>
+                <w:lang w:bidi="th-TH"/>
+              </w:rPr>
+              <w:t>Please enter your name!!</w:t>
+            </w:r>
           </w:p>
         </w:tc>
         <w:tc>
@@ -11271,6 +11311,15 @@
                 <w:lang w:bidi="th-TH"/>
               </w:rPr>
             </w:pPr>
+            <w:r>
+              <w:rPr>
+                <w:rFonts w:ascii="TH SarabunPSK" w:hAnsi="TH SarabunPSK" w:cs="TH SarabunPSK"/>
+                <w:sz w:val="32"/>
+                <w:szCs w:val="32"/>
+                <w:lang w:bidi="th-TH"/>
+              </w:rPr>
+              <w:t>Fail</w:t>
+            </w:r>
           </w:p>
         </w:tc>
         <w:tc>
@@ -11286,6 +11335,35 @@
                 <w:lang w:bidi="th-TH"/>
               </w:rPr>
             </w:pPr>
+            <w:r>
+              <w:rPr>
+                <w:rFonts w:ascii="TH SarabunPSK" w:hAnsi="TH SarabunPSK" w:cs="TH SarabunPSK"/>
+                <w:sz w:val="32"/>
+                <w:szCs w:val="32"/>
+                <w:lang w:bidi="th-TH"/>
+              </w:rPr>
+              <w:t xml:space="preserve">The text of element 'id=errors' should have been 'Please enter your last name!!' but it was '*Please </w:t>
+            </w:r>
+            <w:proofErr w:type="gramStart"/>
+            <w:r>
+              <w:rPr>
+                <w:rFonts w:ascii="TH SarabunPSK" w:hAnsi="TH SarabunPSK" w:cs="TH SarabunPSK"/>
+                <w:sz w:val="32"/>
+                <w:szCs w:val="32"/>
+                <w:lang w:bidi="th-TH"/>
+              </w:rPr>
+              <w:t>enter</w:t>
+            </w:r>
+            <w:proofErr w:type="gramEnd"/>
+            <w:r>
+              <w:rPr>
+                <w:rFonts w:ascii="TH SarabunPSK" w:hAnsi="TH SarabunPSK" w:cs="TH SarabunPSK"/>
+                <w:sz w:val="32"/>
+                <w:szCs w:val="32"/>
+                <w:lang w:bidi="th-TH"/>
+              </w:rPr>
+              <w:t xml:space="preserve"> your name!!'.</w:t>
+            </w:r>
           </w:p>
         </w:tc>
       </w:tr>
@@ -11932,6 +12010,7 @@
                 <w:szCs w:val="32"/>
                 <w:lang w:bidi="th-TH"/>
               </w:rPr>
+              <w:lastRenderedPageBreak/>
               <w:t>No</w:t>
             </w:r>
             <w:r>
@@ -12497,7 +12576,6 @@
                 <w:szCs w:val="32"/>
                 <w:lang w:bidi="th-TH"/>
               </w:rPr>
-              <w:lastRenderedPageBreak/>
               <w:t>2</w:t>
             </w:r>
           </w:p>
@@ -13697,6 +13775,7 @@
                 <w:szCs w:val="32"/>
                 <w:lang w:bidi="th-TH"/>
               </w:rPr>
+              <w:lastRenderedPageBreak/>
               <w:t>2</w:t>
             </w:r>
           </w:p>
@@ -14001,7 +14080,6 @@
                 <w:cs/>
                 <w:lang w:bidi="th-TH"/>
               </w:rPr>
-              <w:lastRenderedPageBreak/>
               <w:t xml:space="preserve">กรอกข้อมูลที่ช่อง </w:t>
             </w:r>
             <w:r>
@@ -14211,7 +14289,6 @@
                 <w:cs/>
                 <w:lang w:bidi="th-TH"/>
               </w:rPr>
-              <w:lastRenderedPageBreak/>
               <w:t xml:space="preserve">อยู่ที่หน้า </w:t>
             </w:r>
             <w:r>
@@ -14361,7 +14438,6 @@
                 <w:szCs w:val="32"/>
                 <w:lang w:bidi="th-TH"/>
               </w:rPr>
-              <w:lastRenderedPageBreak/>
               <w:t>5678, 081 234 5678, or 081</w:t>
             </w:r>
             <w:r>

</xml_diff>

<commit_message>
enter data without email
</commit_message>
<xml_diff>
--- a/Lab4_TestScript.docx
+++ b/Lab4_TestScript.docx
@@ -11951,6 +11951,63 @@
                 <w:lang w:bidi="th-TH"/>
               </w:rPr>
             </w:pPr>
+            <w:r>
+              <w:rPr>
+                <w:rFonts w:ascii="TH SarabunPSK" w:hAnsi="TH SarabunPSK" w:cs="TH SarabunPSK" w:hint="cs"/>
+                <w:sz w:val="32"/>
+                <w:szCs w:val="32"/>
+                <w:cs/>
+                <w:lang w:bidi="th-TH"/>
+              </w:rPr>
+              <w:t>แสดงข้อความ</w:t>
+            </w:r>
+            <w:r>
+              <w:rPr>
+                <w:rFonts w:ascii="TH SarabunPSK" w:hAnsi="TH SarabunPSK" w:cs="TH SarabunPSK"/>
+                <w:sz w:val="32"/>
+                <w:szCs w:val="32"/>
+                <w:cs/>
+                <w:lang w:bidi="th-TH"/>
+              </w:rPr>
+              <w:br/>
+            </w:r>
+            <w:r>
+              <w:rPr>
+                <w:rFonts w:ascii="TH SarabunPSK" w:hAnsi="TH SarabunPSK" w:cs="TH SarabunPSK"/>
+                <w:sz w:val="32"/>
+                <w:szCs w:val="32"/>
+                <w:cs/>
+                <w:lang w:bidi="th-TH"/>
+              </w:rPr>
+              <w:t>*</w:t>
+            </w:r>
+            <w:r>
+              <w:rPr>
+                <w:rFonts w:ascii="TH SarabunPSK" w:hAnsi="TH SarabunPSK" w:cs="TH SarabunPSK"/>
+                <w:sz w:val="32"/>
+                <w:szCs w:val="32"/>
+                <w:lang w:bidi="th-TH"/>
+              </w:rPr>
+              <w:t xml:space="preserve">Please enter your </w:t>
+            </w:r>
+            <w:r>
+              <w:rPr>
+                <w:rFonts w:ascii="TH SarabunPSK" w:hAnsi="TH SarabunPSK" w:cs="TH SarabunPSK"/>
+                <w:sz w:val="32"/>
+                <w:szCs w:val="32"/>
+                <w:lang w:bidi="th-TH"/>
+              </w:rPr>
+              <w:t>email</w:t>
+            </w:r>
+            <w:r>
+              <w:rPr>
+                <w:rFonts w:ascii="TH SarabunPSK" w:hAnsi="TH SarabunPSK" w:cs="TH SarabunPSK"/>
+                <w:sz w:val="32"/>
+                <w:szCs w:val="32"/>
+                <w:lang w:bidi="th-TH"/>
+              </w:rPr>
+              <w:t>!!</w:t>
+            </w:r>
           </w:p>
         </w:tc>
         <w:tc>
@@ -11966,6 +12023,15 @@
                 <w:lang w:bidi="th-TH"/>
               </w:rPr>
             </w:pPr>
+            <w:r>
+              <w:rPr>
+                <w:rFonts w:ascii="TH SarabunPSK" w:hAnsi="TH SarabunPSK" w:cs="TH SarabunPSK"/>
+                <w:sz w:val="32"/>
+                <w:szCs w:val="32"/>
+                <w:lang w:bidi="th-TH"/>
+              </w:rPr>
+              <w:t>Fail</w:t>
+            </w:r>
           </w:p>
         </w:tc>
         <w:tc>
@@ -11981,6 +12047,36 @@
                 <w:lang w:bidi="th-TH"/>
               </w:rPr>
             </w:pPr>
+            <w:r>
+              <w:rPr>
+                <w:rFonts w:ascii="TH SarabunPSK" w:hAnsi="TH SarabunPSK" w:cs="TH SarabunPSK"/>
+                <w:sz w:val="32"/>
+                <w:szCs w:val="32"/>
+                <w:lang w:bidi="th-TH"/>
+              </w:rPr>
+              <w:t xml:space="preserve">The text of element 'id=errors' should have been 'Please enter your email!!' but it was '*Please </w:t>
+            </w:r>
+            <w:proofErr w:type="gramStart"/>
+            <w:r>
+              <w:rPr>
+                <w:rFonts w:ascii="TH SarabunPSK" w:hAnsi="TH SarabunPSK" w:cs="TH SarabunPSK"/>
+                <w:sz w:val="32"/>
+                <w:szCs w:val="32"/>
+                <w:lang w:bidi="th-TH"/>
+              </w:rPr>
+              <w:lastRenderedPageBreak/>
+              <w:t>enter</w:t>
+            </w:r>
+            <w:proofErr w:type="gramEnd"/>
+            <w:r>
+              <w:rPr>
+                <w:rFonts w:ascii="TH SarabunPSK" w:hAnsi="TH SarabunPSK" w:cs="TH SarabunPSK"/>
+                <w:sz w:val="32"/>
+                <w:szCs w:val="32"/>
+                <w:lang w:bidi="th-TH"/>
+              </w:rPr>
+              <w:t xml:space="preserve"> your email!!'.</w:t>
+            </w:r>
           </w:p>
         </w:tc>
       </w:tr>
@@ -13463,6 +13559,7 @@
                 <w:szCs w:val="32"/>
                 <w:lang w:bidi="th-TH"/>
               </w:rPr>
+              <w:lastRenderedPageBreak/>
               <w:t>1</w:t>
             </w:r>
           </w:p>
@@ -13775,7 +13872,6 @@
                 <w:szCs w:val="32"/>
                 <w:lang w:bidi="th-TH"/>
               </w:rPr>
-              <w:lastRenderedPageBreak/>
               <w:t>2</w:t>
             </w:r>
           </w:p>

</xml_diff>

<commit_message>
enter data with invalid phone number
</commit_message>
<xml_diff>
--- a/Lab4_TestScript.docx
+++ b/Lab4_TestScript.docx
@@ -6334,11 +6334,11 @@
         <w:gridCol w:w="630"/>
         <w:gridCol w:w="2617"/>
         <w:gridCol w:w="1890"/>
-        <w:gridCol w:w="2759"/>
-        <w:gridCol w:w="2164"/>
-        <w:gridCol w:w="439"/>
-        <w:gridCol w:w="2279"/>
-        <w:gridCol w:w="1352"/>
+        <w:gridCol w:w="2685"/>
+        <w:gridCol w:w="2107"/>
+        <w:gridCol w:w="412"/>
+        <w:gridCol w:w="2211"/>
+        <w:gridCol w:w="1578"/>
       </w:tblGrid>
       <w:tr>
         <w:tc>
@@ -8731,17 +8731,7 @@
                 <w:szCs w:val="32"/>
                 <w:lang w:bidi="th-TH"/>
               </w:rPr>
-              <w:t xml:space="preserve"> your </w:t>
-            </w:r>
-            <w:r>
-              <w:rPr>
-                <w:rFonts w:ascii="TH SarabunPSK" w:hAnsi="TH SarabunPSK" w:cs="TH SarabunPSK"/>
-                <w:sz w:val="32"/>
-                <w:szCs w:val="32"/>
-                <w:lang w:bidi="th-TH"/>
-              </w:rPr>
-              <w:lastRenderedPageBreak/>
-              <w:t>first name!!'.</w:t>
+              <w:t xml:space="preserve"> your first name!!'.</w:t>
             </w:r>
           </w:p>
         </w:tc>
@@ -10445,7 +10435,6 @@
                 <w:cs/>
                 <w:lang w:bidi="th-TH"/>
               </w:rPr>
-              <w:lastRenderedPageBreak/>
               <w:t xml:space="preserve">เปิดเว็บไซต์ </w:t>
             </w:r>
             <w:r>
@@ -10585,7 +10574,6 @@
                 <w:cs/>
                 <w:lang w:bidi="th-TH"/>
               </w:rPr>
-              <w:lastRenderedPageBreak/>
               <w:t xml:space="preserve">แสดงหน้า </w:t>
             </w:r>
             <w:r>
@@ -10915,6 +10903,7 @@
                 <w:cs/>
                 <w:lang w:bidi="th-TH"/>
               </w:rPr>
+              <w:lastRenderedPageBreak/>
               <w:t xml:space="preserve">กรอกข้อมูลที่ช่อง </w:t>
             </w:r>
             <w:r>
@@ -11182,6 +11171,7 @@
                 <w:cs/>
                 <w:lang w:bidi="th-TH"/>
               </w:rPr>
+              <w:lastRenderedPageBreak/>
               <w:t xml:space="preserve">อยู่ที่หน้า </w:t>
             </w:r>
             <w:r>
@@ -11219,7 +11209,18 @@
                 <w:cs/>
                 <w:lang w:bidi="th-TH"/>
               </w:rPr>
-              <w:t>เช่นเดิม และมีการแสดงข้อความ “</w:t>
+              <w:t>เช่นเดิม และมี</w:t>
+            </w:r>
+            <w:r>
+              <w:rPr>
+                <w:rFonts w:ascii="TH SarabunPSK" w:hAnsi="TH SarabunPSK" w:cs="TH SarabunPSK" w:hint="cs"/>
+                <w:sz w:val="32"/>
+                <w:szCs w:val="32"/>
+                <w:cs/>
+                <w:lang w:bidi="th-TH"/>
+              </w:rPr>
+              <w:lastRenderedPageBreak/>
+              <w:t>การแสดงข้อความ “</w:t>
             </w:r>
             <w:r>
               <w:rPr>
@@ -11265,6 +11266,7 @@
                 <w:cs/>
                 <w:lang w:bidi="th-TH"/>
               </w:rPr>
+              <w:lastRenderedPageBreak/>
               <w:t>แสดงข้อความ</w:t>
             </w:r>
             <w:r>
@@ -11342,7 +11344,17 @@
                 <w:szCs w:val="32"/>
                 <w:lang w:bidi="th-TH"/>
               </w:rPr>
-              <w:t xml:space="preserve">The text of element 'id=errors' should have been 'Please enter your last name!!' but it was '*Please </w:t>
+              <w:t xml:space="preserve">The text of element 'id=errors' </w:t>
+            </w:r>
+            <w:r>
+              <w:rPr>
+                <w:rFonts w:ascii="TH SarabunPSK" w:hAnsi="TH SarabunPSK" w:cs="TH SarabunPSK"/>
+                <w:sz w:val="32"/>
+                <w:szCs w:val="32"/>
+                <w:lang w:bidi="th-TH"/>
+              </w:rPr>
+              <w:lastRenderedPageBreak/>
+              <w:t xml:space="preserve">should have been 'Please enter your last name!!' but it was '*Please </w:t>
             </w:r>
             <w:proofErr w:type="gramStart"/>
             <w:r>
@@ -11389,6 +11401,7 @@
                 <w:szCs w:val="32"/>
                 <w:lang w:bidi="th-TH"/>
               </w:rPr>
+              <w:lastRenderedPageBreak/>
               <w:t>2</w:t>
             </w:r>
           </w:p>
@@ -12064,7 +12077,6 @@
                 <w:szCs w:val="32"/>
                 <w:lang w:bidi="th-TH"/>
               </w:rPr>
-              <w:lastRenderedPageBreak/>
               <w:t>enter</w:t>
             </w:r>
             <w:proofErr w:type="gramEnd"/>
@@ -12106,7 +12118,6 @@
                 <w:szCs w:val="32"/>
                 <w:lang w:bidi="th-TH"/>
               </w:rPr>
-              <w:lastRenderedPageBreak/>
               <w:t>No</w:t>
             </w:r>
             <w:r>
@@ -12672,6 +12683,7 @@
                 <w:szCs w:val="32"/>
                 <w:lang w:bidi="th-TH"/>
               </w:rPr>
+              <w:lastRenderedPageBreak/>
               <w:t>2</w:t>
             </w:r>
           </w:p>
@@ -13559,7 +13571,6 @@
                 <w:szCs w:val="32"/>
                 <w:lang w:bidi="th-TH"/>
               </w:rPr>
-              <w:lastRenderedPageBreak/>
               <w:t>1</w:t>
             </w:r>
           </w:p>
@@ -13790,16 +13801,7 @@
                 <w:szCs w:val="32"/>
                 <w:lang w:bidi="th-TH"/>
               </w:rPr>
-              <w:t xml:space="preserve"> </w:t>
-            </w:r>
-            <w:r>
-              <w:rPr>
-                <w:rFonts w:ascii="TH SarabunPSK" w:hAnsi="TH SarabunPSK" w:cs="TH SarabunPSK" w:hint="cs"/>
-                <w:sz w:val="32"/>
-                <w:szCs w:val="32"/>
-                <w:lang w:bidi="th-TH"/>
-              </w:rPr>
-              <w:t>Registration</w:t>
+              <w:t xml:space="preserve"> Registration</w:t>
             </w:r>
           </w:p>
         </w:tc>
@@ -13817,6 +13819,34 @@
                 <w:lang w:bidi="th-TH"/>
               </w:rPr>
             </w:pPr>
+            <w:r>
+              <w:rPr>
+                <w:rFonts w:ascii="TH SarabunPSK" w:hAnsi="TH SarabunPSK" w:cs="TH SarabunPSK" w:hint="cs"/>
+                <w:sz w:val="32"/>
+                <w:szCs w:val="32"/>
+                <w:cs/>
+                <w:lang w:bidi="th-TH"/>
+              </w:rPr>
+              <w:t xml:space="preserve">แสดงหน้า </w:t>
+            </w:r>
+            <w:r>
+              <w:rPr>
+                <w:rFonts w:ascii="TH SarabunPSK" w:hAnsi="TH SarabunPSK" w:cs="TH SarabunPSK"/>
+                <w:sz w:val="32"/>
+                <w:szCs w:val="32"/>
+                <w:lang w:bidi="th-TH"/>
+              </w:rPr>
+              <w:t>Workshop</w:t>
+            </w:r>
+            <w:r>
+              <w:rPr>
+                <w:rFonts w:ascii="TH SarabunPSK" w:hAnsi="TH SarabunPSK" w:cs="TH SarabunPSK" w:hint="cs"/>
+                <w:sz w:val="32"/>
+                <w:szCs w:val="32"/>
+                <w:lang w:bidi="th-TH"/>
+              </w:rPr>
+              <w:t xml:space="preserve"> Registration</w:t>
+            </w:r>
           </w:p>
         </w:tc>
         <w:tc>
@@ -13832,6 +13862,15 @@
                 <w:lang w:bidi="th-TH"/>
               </w:rPr>
             </w:pPr>
+            <w:r>
+              <w:rPr>
+                <w:rFonts w:ascii="TH SarabunPSK" w:hAnsi="TH SarabunPSK" w:cs="TH SarabunPSK"/>
+                <w:sz w:val="32"/>
+                <w:szCs w:val="32"/>
+                <w:lang w:bidi="th-TH"/>
+              </w:rPr>
+              <w:t>Pass</w:t>
+            </w:r>
           </w:p>
         </w:tc>
         <w:tc>
@@ -14279,6 +14318,7 @@
                 <w:cs/>
                 <w:lang w:bidi="th-TH"/>
               </w:rPr>
+              <w:lastRenderedPageBreak/>
               <w:t xml:space="preserve">กรอกข้อมูลที่ช่อง </w:t>
             </w:r>
             <w:r>
@@ -14385,6 +14425,7 @@
                 <w:cs/>
                 <w:lang w:bidi="th-TH"/>
               </w:rPr>
+              <w:lastRenderedPageBreak/>
               <w:t xml:space="preserve">อยู่ที่หน้า </w:t>
             </w:r>
             <w:r>
@@ -14422,34 +14463,7 @@
                 <w:szCs w:val="32"/>
                 <w:lang w:bidi="th-TH"/>
               </w:rPr>
-              <w:t>Ple</w:t>
-            </w:r>
-            <w:r>
-              <w:rPr>
-                <w:rFonts w:ascii="TH SarabunPSK" w:hAnsi="TH SarabunPSK" w:cs="TH SarabunPSK" w:hint="cs"/>
-                <w:sz w:val="32"/>
-                <w:szCs w:val="32"/>
-                <w:lang w:bidi="th-TH"/>
-              </w:rPr>
-              <w:t>ase enter a valid phone number</w:t>
-            </w:r>
-            <w:r>
-              <w:rPr>
-                <w:rFonts w:ascii="TH SarabunPSK" w:hAnsi="TH SarabunPSK" w:cs="TH SarabunPSK" w:hint="cs"/>
-                <w:sz w:val="32"/>
-                <w:szCs w:val="32"/>
-                <w:lang w:bidi="th-TH"/>
-              </w:rPr>
-              <w:t xml:space="preserve">, </w:t>
-            </w:r>
-            <w:r>
-              <w:rPr>
-                <w:rFonts w:ascii="TH SarabunPSK" w:hAnsi="TH SarabunPSK" w:cs="TH SarabunPSK" w:hint="cs"/>
-                <w:sz w:val="32"/>
-                <w:szCs w:val="32"/>
-                <w:lang w:bidi="th-TH"/>
-              </w:rPr>
-              <w:t>e</w:t>
+              <w:t>Please enter a valid phone number, e</w:t>
             </w:r>
             <w:r>
               <w:rPr>
@@ -14487,16 +14501,7 @@
                 <w:szCs w:val="32"/>
                 <w:lang w:bidi="th-TH"/>
               </w:rPr>
-              <w:t>,</w:t>
-            </w:r>
-            <w:r>
-              <w:rPr>
-                <w:rFonts w:ascii="TH SarabunPSK" w:hAnsi="TH SarabunPSK" w:cs="TH SarabunPSK" w:hint="cs"/>
-                <w:sz w:val="32"/>
-                <w:szCs w:val="32"/>
-                <w:lang w:bidi="th-TH"/>
-              </w:rPr>
-              <w:t xml:space="preserve"> 081</w:t>
+              <w:t>, 081</w:t>
             </w:r>
             <w:r>
               <w:rPr>
@@ -14582,17 +14587,7 @@
                 <w:cs/>
                 <w:lang w:bidi="th-TH"/>
               </w:rPr>
-              <w:t>)</w:t>
-            </w:r>
-            <w:r>
-              <w:rPr>
-                <w:rFonts w:ascii="TH SarabunPSK" w:hAnsi="TH SarabunPSK" w:cs="TH SarabunPSK" w:hint="cs"/>
-                <w:sz w:val="32"/>
-                <w:szCs w:val="32"/>
-                <w:cs/>
-                <w:lang w:bidi="th-TH"/>
-              </w:rPr>
-              <w:t>”</w:t>
+              <w:t>)”</w:t>
             </w:r>
           </w:p>
         </w:tc>
@@ -14604,12 +14599,35 @@
           <w:p>
             <w:pPr>
               <w:rPr>
-                <w:rFonts w:ascii="TH SarabunPSK" w:hAnsi="TH SarabunPSK" w:cs="TH SarabunPSK"/>
-                <w:sz w:val="32"/>
-                <w:szCs w:val="32"/>
-                <w:lang w:bidi="th-TH"/>
-              </w:rPr>
-            </w:pPr>
+                <w:rFonts w:ascii="TH SarabunPSK" w:hAnsi="TH SarabunPSK" w:cs="TH SarabunPSK" w:hint="cs"/>
+                <w:sz w:val="32"/>
+                <w:szCs w:val="32"/>
+                <w:cs/>
+                <w:lang w:bidi="th-TH"/>
+              </w:rPr>
+            </w:pPr>
+            <w:r>
+              <w:rPr>
+                <w:rFonts w:ascii="TH SarabunPSK" w:hAnsi="TH SarabunPSK" w:cs="TH SarabunPSK" w:hint="cs"/>
+                <w:sz w:val="32"/>
+                <w:szCs w:val="32"/>
+                <w:cs/>
+                <w:lang w:bidi="th-TH"/>
+              </w:rPr>
+              <w:t>แสดงข้อความ</w:t>
+            </w:r>
+            <w:r>
+              <w:t xml:space="preserve"> </w:t>
+            </w:r>
+            <w:r>
+              <w:rPr>
+                <w:rFonts w:ascii="TH SarabunPSK" w:hAnsi="TH SarabunPSK" w:cs="TH SarabunPSK"/>
+                <w:sz w:val="32"/>
+                <w:szCs w:val="32"/>
+                <w:lang w:bidi="th-TH"/>
+              </w:rPr>
+              <w:t>Please enter a valid phone number!!</w:t>
+            </w:r>
           </w:p>
         </w:tc>
         <w:tc>
@@ -14625,6 +14643,15 @@
                 <w:lang w:bidi="th-TH"/>
               </w:rPr>
             </w:pPr>
+            <w:r>
+              <w:rPr>
+                <w:rFonts w:ascii="TH SarabunPSK" w:hAnsi="TH SarabunPSK" w:cs="TH SarabunPSK"/>
+                <w:sz w:val="32"/>
+                <w:szCs w:val="32"/>
+                <w:lang w:bidi="th-TH"/>
+              </w:rPr>
+              <w:t>Fail</w:t>
+            </w:r>
           </w:p>
         </w:tc>
         <w:tc>
@@ -14640,6 +14667,25 @@
                 <w:lang w:bidi="th-TH"/>
               </w:rPr>
             </w:pPr>
+            <w:r>
+              <w:rPr>
+                <w:rFonts w:ascii="TH SarabunPSK" w:hAnsi="TH SarabunPSK" w:cs="TH SarabunPSK"/>
+                <w:sz w:val="32"/>
+                <w:szCs w:val="32"/>
+                <w:lang w:bidi="th-TH"/>
+              </w:rPr>
+              <w:t xml:space="preserve">The text of element 'id=errors' should have been 'Please enter a valid phone </w:t>
+            </w:r>
+            <w:r>
+              <w:rPr>
+                <w:rFonts w:ascii="TH SarabunPSK" w:hAnsi="TH SarabunPSK" w:cs="TH SarabunPSK"/>
+                <w:sz w:val="32"/>
+                <w:szCs w:val="32"/>
+                <w:lang w:bidi="th-TH"/>
+              </w:rPr>
+              <w:lastRenderedPageBreak/>
+              <w:t>number, e.g., 081-234-5678, 081 234 5678, or 081.234.5678)' but it was 'Please enter a valid phone number!!'.</w:t>
+            </w:r>
           </w:p>
         </w:tc>
       </w:tr>
@@ -14661,6 +14707,7 @@
           <w:szCs w:val="32"/>
           <w:lang w:bidi="th-TH"/>
         </w:rPr>
+        <w:lastRenderedPageBreak/>
         <w:t>5</w:t>
       </w:r>
       <w:r>

</xml_diff>